<commit_message>
work on hw 6
</commit_message>
<xml_diff>
--- a/hw6/Stat763_HW6_TechnologyComparisons.docx
+++ b/hw6/Stat763_HW6_TechnologyComparisons.docx
@@ -27,10 +27,7 @@
         <w:pStyle w:val="FirstParagraph"/>
       </w:pPr>
       <w:r>
-        <w:t xml:space="preserve">Your task is to compare and contrast the three statistical software suites we’ve covered this semester (R/RStudio, Tableau, Python). You’ll be assessing the following aspects for each of the common data tasks outlined below. You can base your responses on </w:t>
-      </w:r>
-      <w:r>
-        <w:t>your experiences with the software if appropriate, but you may need to do some research to have a well-reasoned answer.</w:t>
+        <w:t>Your task is to compare and contrast the three statistical software suites we’ve covered this semester (R/RStudio, Tableau, Python). You’ll be assessing the following aspects for each of the common data tasks outlined below. You can base your responses on your experiences with the software if appropriate, but you may need to do some research to have a well-reasoned answer.</w:t>
       </w:r>
     </w:p>
     <w:p>
@@ -42,10 +39,7 @@
         </w:numPr>
       </w:pPr>
       <w:r>
-        <w:t>Ease of use. Which software provides the simplest approach for the task? (Imagine you were equally comfortable in each of the three soft</w:t>
-      </w:r>
-      <w:r>
-        <w:t>wares.) How much online support is available?</w:t>
+        <w:t>Ease of use. Which software provides the simplest approach for the task? (Imagine you were equally comfortable in each of the three softwares.) How much online support is available?</w:t>
       </w:r>
     </w:p>
     <w:p>
@@ -69,10 +63,7 @@
         </w:numPr>
       </w:pPr>
       <w:r>
-        <w:t>Quality of output. How usable is the output from</w:t>
-      </w:r>
-      <w:r>
-        <w:t xml:space="preserve"> the given procedure? Can the output be used in subsequent steps (e.g., further processing, reporting, passing to other functions.)</w:t>
+        <w:t>Quality of output. How usable is the output from the given procedure? Can the output be used in subsequent steps (e.g., further processing, reporting, passing to other functions.)</w:t>
       </w:r>
     </w:p>
     <w:p>
@@ -80,10 +71,7 @@
         <w:pStyle w:val="FirstParagraph"/>
       </w:pPr>
       <w:r>
-        <w:t>Consider the following tasks below. Aspects of the task have been included below for you to consider. You are not limited to</w:t>
-      </w:r>
-      <w:r>
-        <w:t xml:space="preserve"> these suggestions – instead, use them as a guide of what to consider if you’re stuck.</w:t>
+        <w:t>Consider the following tasks below. Aspects of the task have been included below for you to consider. You are not limited to these suggestions – instead, use them as a guide of what to consider if you’re stuck.</w:t>
       </w:r>
     </w:p>
     <w:p>
@@ -139,10 +127,7 @@
         </w:numPr>
       </w:pPr>
       <w:r>
-        <w:t>Ha</w:t>
-      </w:r>
-      <w:r>
-        <w:t>ndling missing values</w:t>
+        <w:t>Handling missing values</w:t>
       </w:r>
     </w:p>
     <w:p>
@@ -209,10 +194,7 @@
       </w:pPr>
       <w:bookmarkStart w:id="3" w:name="data-reporting"/>
       <w:r>
-        <w:t>Data Reportin</w:t>
-      </w:r>
-      <w:r>
-        <w:t>g</w:t>
+        <w:t>Data Reporting</w:t>
       </w:r>
       <w:bookmarkEnd w:id="3"/>
     </w:p>
@@ -348,10 +330,7 @@
         <w:pStyle w:val="FirstParagraph"/>
       </w:pPr>
       <w:r>
-        <w:t>Submit a Word (or other text) document with your written comparisons of the three software approaches. Include a final summary with your thoughts about the applica</w:t>
-      </w:r>
-      <w:r>
-        <w:t>bility of each of softwares. Is one software generally better than the others, or is it task-dependent? Can you summarize your choices for each of the tasks above (maybe a table?)?</w:t>
+        <w:t>Submit a Word (or other text) document with your written comparisons of the three software approaches. Include a final summary with your thoughts about the applicability of each of softwares. Is one software generally better than the others, or is it task-dependent? Can you summarize your choices for each of the tasks above (maybe a table?)?</w:t>
       </w:r>
     </w:p>
     <w:p>
@@ -369,58 +348,78 @@
       <w:r>
         <w:t xml:space="preserve">bleau and Python. </w:t>
       </w:r>
-    </w:p>
-    <w:p>
-      <w:pPr>
-        <w:pStyle w:val="BodyText"/>
-      </w:pPr>
-    </w:p>
-    <w:p>
-      <w:pPr>
-        <w:pStyle w:val="BodyText"/>
-      </w:pPr>
-      <w:r>
-        <w:t>Data Import</w:t>
-      </w:r>
-    </w:p>
-    <w:p>
-      <w:pPr>
-        <w:pStyle w:val="BodyText"/>
-      </w:pPr>
-      <w:r>
-        <w:t>All the packages can import data. R and Tableau have their own formats like .Rdata for and .TDE for Tableau.</w:t>
+      <w:r>
+        <w:t>This paper will compare their difference</w:t>
+      </w:r>
+      <w:r>
+        <w:t>s</w:t>
+      </w:r>
+      <w:r>
+        <w:t xml:space="preserve"> based on the following criteria: Data Import, Data Manipulation, Data Visualization, Data Reporting, Basic Modeling, Advanced Modeling, Coding Ability, Flexibility and Reusability. </w:t>
+      </w:r>
+      <w:r>
+        <w:t xml:space="preserve">In terms, Tableau makes everything more user friendly by providing user interfaces whereas R and Python are code based. A general theme is that increased </w:t>
+      </w:r>
+      <w:r>
+        <w:t xml:space="preserve">coding </w:t>
+      </w:r>
+      <w:r>
+        <w:t>ability</w:t>
+      </w:r>
+      <w:r>
+        <w:t xml:space="preserve"> </w:t>
+      </w:r>
+      <w:r>
+        <w:t>needed</w:t>
+      </w:r>
+      <w:r>
+        <w:t xml:space="preserve"> will also incre</w:t>
+      </w:r>
+      <w:r>
+        <w:t xml:space="preserve">ase flexibility and reusability, and decreased coding ability decrease flexibility and reusability. </w:t>
+      </w:r>
+    </w:p>
+    <w:p>
+      <w:pPr>
+        <w:pStyle w:val="BodyText"/>
+      </w:pPr>
+      <w:r>
+        <w:t>T</w:t>
+      </w:r>
+      <w:r>
+        <w:t>he</w:t>
+      </w:r>
+      <w:r>
+        <w:t xml:space="preserve"> three software</w:t>
+      </w:r>
+      <w:r>
+        <w:t xml:space="preserve"> packages can import data. R and Tableau have their own formats like .Rdata for</w:t>
+      </w:r>
+      <w:r>
+        <w:t xml:space="preserve"> R</w:t>
+      </w:r>
+      <w:r>
+        <w:t xml:space="preserve"> and .TDE for Tableau.</w:t>
       </w:r>
       <w:r>
         <w:t xml:space="preserve"> If you have a data source, it is likely that all the technologies can handle it, and R and Tableau have their own data formats.</w:t>
       </w:r>
-    </w:p>
-    <w:p>
-      <w:pPr>
-        <w:pStyle w:val="BodyText"/>
-      </w:pPr>
-    </w:p>
-    <w:p>
-      <w:pPr>
-        <w:pStyle w:val="BodyText"/>
-      </w:pPr>
-      <w:r>
-        <w:t xml:space="preserve">Data Visualization. </w:t>
-      </w:r>
-    </w:p>
-    <w:p>
-      <w:pPr>
-        <w:pStyle w:val="BodyText"/>
-      </w:pPr>
-    </w:p>
-    <w:p>
-      <w:pPr>
-        <w:pStyle w:val="BodyText"/>
-      </w:pPr>
-    </w:p>
-    <w:p>
-      <w:pPr>
-        <w:pStyle w:val="BodyText"/>
-      </w:pPr>
+      <w:r>
+        <w:t xml:space="preserve"> Tableau will make it easier to connect to data sources through a defined User Interface.</w:t>
+      </w:r>
+    </w:p>
+    <w:p>
+      <w:pPr>
+        <w:pStyle w:val="BodyText"/>
+      </w:pPr>
+    </w:p>
+    <w:p>
+      <w:pPr>
+        <w:pStyle w:val="BodyText"/>
+      </w:pPr>
+      <w:r>
+        <w:t xml:space="preserve">Data Visualization is one place where it can be argued that Tableau is both flexible and has decreased need for coding capability. </w:t>
+      </w:r>
       <w:r>
         <w:t>Data Visualization is the heart of Tableau where Python and R have had data visualization packages built for them. R does have core plotting functions, but the best plotting capabilities come from outside the core like ggplot. Python data visualization are done through third party libraries. Both R and Python are code based data visualization, and Tableau is more user friendly by making data visualization through your mouse. This is a strength for Tableau. However, R and Python being code base makes it easier to reuse and extend visuzalizations.</w:t>
       </w:r>
@@ -480,8 +479,6 @@
       <w:r>
         <w:t>aggregation and data joining cap</w:t>
       </w:r>
-      <w:bookmarkStart w:id="7" w:name="_GoBack"/>
-      <w:bookmarkEnd w:id="7"/>
       <w:r>
         <w:t>abilities similar to SQL. Tableau automatically leaves out missing values.</w:t>
       </w:r>
@@ -616,6 +613,39 @@
       <w:r>
         <w:t>A lot of the current cutting edge libraries are being produced in Python. R also has the capability with maybe Python having a slight edge. Tableau probably would not be even brought into this conversation.</w:t>
       </w:r>
+    </w:p>
+    <w:p>
+      <w:pPr>
+        <w:pStyle w:val="BodyText"/>
+      </w:pPr>
+    </w:p>
+    <w:p>
+      <w:pPr>
+        <w:pStyle w:val="BodyText"/>
+      </w:pPr>
+      <w:r>
+        <w:t>How to find help?</w:t>
+      </w:r>
+    </w:p>
+    <w:p>
+      <w:pPr>
+        <w:pStyle w:val="BodyText"/>
+      </w:pPr>
+      <w:r>
+        <w:t xml:space="preserve">Tableau is typically a closed forum whereas Python and R help can be found in more general forum like Stack Overflow or GitHub. </w:t>
+      </w:r>
+    </w:p>
+    <w:p>
+      <w:pPr>
+        <w:pStyle w:val="BodyText"/>
+      </w:pPr>
+    </w:p>
+    <w:p>
+      <w:pPr>
+        <w:pStyle w:val="BodyText"/>
+      </w:pPr>
+      <w:bookmarkStart w:id="7" w:name="_GoBack"/>
+      <w:bookmarkEnd w:id="7"/>
     </w:p>
     <w:sectPr>
       <w:pgSz w:w="12240" w:h="15840"/>
@@ -1311,6 +1341,13 @@
     <w:lsdException w:name="Medium Shading 2"/>
     <w:lsdException w:name="Medium List 1"/>
     <w:lsdException w:name="Medium List 2"/>
+    <w:lsdException w:name="Medium Grid 1"/>
+    <w:lsdException w:name="Medium Grid 2"/>
+    <w:lsdException w:name="Medium Grid 3"/>
+    <w:lsdException w:name="Dark List"/>
+    <w:lsdException w:name="Colorful Shading"/>
+    <w:lsdException w:name="Colorful List"/>
+    <w:lsdException w:name="Colorful Grid"/>
     <w:lsdException w:name="Light Shading Accent 1"/>
     <w:lsdException w:name="Light List Accent 1"/>
     <w:lsdException w:name="Light Grid Accent 1"/>

</xml_diff>

<commit_message>
first draft of final paper
</commit_message>
<xml_diff>
--- a/hw6/Stat763_HW6_TechnologyComparisons.docx
+++ b/hw6/Stat763_HW6_TechnologyComparisons.docx
@@ -349,88 +349,164 @@
         <w:t xml:space="preserve">bleau and Python. </w:t>
       </w:r>
       <w:r>
-        <w:t>This paper will compare their difference</w:t>
-      </w:r>
-      <w:r>
-        <w:t>s</w:t>
-      </w:r>
-      <w:r>
-        <w:t xml:space="preserve"> based on the following criteria: Data Import, Data Manipulation, Data Visualization, Data Reporting, Basic Modeling, Advanced Modeling, Coding Ability, Flexibility and Reusability. </w:t>
-      </w:r>
-      <w:r>
-        <w:t xml:space="preserve">In terms, Tableau makes everything more user friendly by providing user interfaces whereas R and Python are code based. A general theme is that increased </w:t>
-      </w:r>
-      <w:r>
-        <w:t xml:space="preserve">coding </w:t>
-      </w:r>
-      <w:r>
-        <w:t>ability</w:t>
+        <w:t xml:space="preserve">This paper will compare </w:t>
+      </w:r>
+      <w:r>
+        <w:t>them</w:t>
+      </w:r>
+      <w:r>
+        <w:t xml:space="preserve"> based on the following criteria: Data Import, Data Manipulation, Data Visualization, Data Reporting, Ba</w:t>
+      </w:r>
+      <w:r>
+        <w:t>sic Modeling, and Advanced Modeling</w:t>
+      </w:r>
+      <w:r>
+        <w:t xml:space="preserve">. </w:t>
+      </w:r>
+      <w:r>
+        <w:t>Broadly speaking</w:t>
+      </w:r>
+      <w:r>
+        <w:t>, Tableau makes everything more user friendly by providing user interfaces whereas R and Python are code</w:t>
+      </w:r>
+      <w:r>
+        <w:t xml:space="preserve"> based.</w:t>
+      </w:r>
+    </w:p>
+    <w:p>
+      <w:pPr>
+        <w:pStyle w:val="BodyText"/>
+      </w:pPr>
+      <w:r>
+        <w:t>T</w:t>
+      </w:r>
+      <w:r>
+        <w:t>he</w:t>
+      </w:r>
+      <w:r>
+        <w:t xml:space="preserve"> three software</w:t>
+      </w:r>
+      <w:r>
+        <w:t xml:space="preserve"> packages can import data. R and Tableau have their own formats like .Rdata for</w:t>
+      </w:r>
+      <w:r>
+        <w:t xml:space="preserve"> R</w:t>
+      </w:r>
+      <w:r>
+        <w:t xml:space="preserve"> and .TDE for Tableau.</w:t>
+      </w:r>
+      <w:r>
+        <w:t xml:space="preserve"> If you have a data source, it is likely that all the technologies can handle it, and R and Tableau have their own data formats.</w:t>
+      </w:r>
+      <w:r>
+        <w:t xml:space="preserve"> Tableau will make it easier to connect to data sources t</w:t>
+      </w:r>
+      <w:r>
+        <w:t>hrough a defined User Interface, whereas R and Python will require writing code to import data.</w:t>
+      </w:r>
+    </w:p>
+    <w:p>
+      <w:pPr>
+        <w:pStyle w:val="BodyText"/>
+      </w:pPr>
+      <w:r>
+        <w:t>Data Visualization is an area where</w:t>
+      </w:r>
+      <w:r>
+        <w:t xml:space="preserve"> Tableau is</w:t>
+      </w:r>
+      <w:r>
+        <w:t xml:space="preserve"> arguably</w:t>
+      </w:r>
+      <w:r>
+        <w:t xml:space="preserve"> both flexible and has decreased need for coding capability. </w:t>
+      </w:r>
+      <w:r>
+        <w:t xml:space="preserve">Data Visualization is the heart of Tableau where Python and R have had data visualization packages built for them. R does have </w:t>
+      </w:r>
+      <w:r>
+        <w:t>core-plotting</w:t>
+      </w:r>
+      <w:r>
+        <w:t xml:space="preserve"> functions, but the best plotting capabilities come from outside the core like ggplot. Python </w:t>
+      </w:r>
+      <w:r>
+        <w:t>has</w:t>
       </w:r>
       <w:r>
         <w:t xml:space="preserve"> </w:t>
       </w:r>
       <w:r>
-        <w:t>needed</w:t>
-      </w:r>
-      <w:r>
-        <w:t xml:space="preserve"> will also incre</w:t>
-      </w:r>
-      <w:r>
-        <w:t xml:space="preserve">ase flexibility and reusability, and decreased coding ability decrease flexibility and reusability. </w:t>
-      </w:r>
-    </w:p>
-    <w:p>
-      <w:pPr>
-        <w:pStyle w:val="BodyText"/>
-      </w:pPr>
-      <w:r>
-        <w:t>T</w:t>
-      </w:r>
-      <w:r>
-        <w:t>he</w:t>
-      </w:r>
-      <w:r>
-        <w:t xml:space="preserve"> three software</w:t>
-      </w:r>
-      <w:r>
-        <w:t xml:space="preserve"> packages can import data. R and Tableau have their own formats like .Rdata for</w:t>
-      </w:r>
-      <w:r>
-        <w:t xml:space="preserve"> R</w:t>
-      </w:r>
-      <w:r>
-        <w:t xml:space="preserve"> and .TDE for Tableau.</w:t>
-      </w:r>
-      <w:r>
-        <w:t xml:space="preserve"> If you have a data source, it is likely that all the technologies can handle it, and R and Tableau have their own data formats.</w:t>
-      </w:r>
-      <w:r>
-        <w:t xml:space="preserve"> Tableau will make it easier to connect to data sources through a defined User Interface.</w:t>
-      </w:r>
-    </w:p>
-    <w:p>
-      <w:pPr>
-        <w:pStyle w:val="BodyText"/>
-      </w:pPr>
-    </w:p>
-    <w:p>
-      <w:pPr>
-        <w:pStyle w:val="BodyText"/>
-      </w:pPr>
-      <w:r>
-        <w:t xml:space="preserve">Data Visualization is one place where it can be argued that Tableau is both flexible and has decreased need for coding capability. </w:t>
-      </w:r>
-      <w:r>
-        <w:t>Data Visualization is the heart of Tableau where Python and R have had data visualization packages built for them. R does have core plotting functions, but the best plotting capabilities come from outside the core like ggplot. Python data visualization are done through third party libraries. Both R and Python are code based data visualization, and Tableau is more user friendly by making data visualization through your mouse. This is a strength for Tableau. However, R and Python being code base makes it easier to reuse and extend visuzalizations.</w:t>
-      </w:r>
-    </w:p>
-    <w:p>
-      <w:pPr>
-        <w:pStyle w:val="BodyText"/>
-      </w:pPr>
+        <w:t>third party libraries</w:t>
+      </w:r>
+      <w:r>
+        <w:t xml:space="preserve"> that provide for Data Visualization</w:t>
+      </w:r>
+      <w:r>
+        <w:t>. Both R and Python are code based data visualization, and Tableau is more user friendly by making data visualization</w:t>
+      </w:r>
+      <w:r>
+        <w:t xml:space="preserve"> possible</w:t>
+      </w:r>
+      <w:r>
+        <w:t xml:space="preserve"> through </w:t>
+      </w:r>
+      <w:r>
+        <w:t>dragging and dropping</w:t>
+      </w:r>
+      <w:r>
+        <w:t xml:space="preserve">. This is a strength for Tableau. However, R and Python being code base makes it easier to reuse and extend </w:t>
+      </w:r>
+      <w:r>
+        <w:t>visualizations</w:t>
+      </w:r>
+      <w:r>
+        <w:t>.</w:t>
+      </w:r>
+    </w:p>
+    <w:p>
+      <w:pPr>
+        <w:pStyle w:val="BodyText"/>
+      </w:pPr>
+      <w:r>
+        <w:t xml:space="preserve">When it comes to </w:t>
+      </w:r>
       <w:r>
         <w:t>Data Reporting</w:t>
       </w:r>
+      <w:r>
+        <w:t xml:space="preserve">, </w:t>
+      </w:r>
+      <w:r>
+        <w:t>all three</w:t>
+      </w:r>
+      <w:r>
+        <w:t xml:space="preserve"> </w:t>
+      </w:r>
+      <w:r>
+        <w:t>can handle most every form of output</w:t>
+      </w:r>
+      <w:r>
+        <w:t xml:space="preserve"> HTML, Word, PDF</w:t>
+      </w:r>
+      <w:r>
+        <w:t xml:space="preserve"> </w:t>
+      </w:r>
+      <w:r>
+        <w:t>etc…</w:t>
+      </w:r>
+      <w:r>
+        <w:t xml:space="preserve"> Tableau has its own proprietary server for sharing dashboards. R has Shiny or R Studio Server, which is partly free. Python has Jupyter Notebooks for easy shari</w:t>
+      </w:r>
+      <w:r>
+        <w:t>ng.</w:t>
+      </w:r>
+      <w:r>
+        <w:t xml:space="preserve"> </w:t>
+      </w:r>
+      <w:r>
+        <w:t xml:space="preserve">Tableau Server makes it easy for Analysts to publish their dashboards. For R and Python, there is required a greater degree of technical maturity. </w:t>
+      </w:r>
     </w:p>
     <w:p>
       <w:pPr>
@@ -438,57 +514,375 @@
       </w:pPr>
       <w:r>
         <w:lastRenderedPageBreak/>
-        <w:t>All can handle most every form of output that you want. Tableau has its own proprietary server for sharing dashboards. R has Shiny or R Studio Server, which is partly free. Python has Jupyter Notebooks for easy sharing, and also has web frameworks.</w:t>
-      </w:r>
-    </w:p>
-    <w:p>
-      <w:pPr>
-        <w:pStyle w:val="BodyText"/>
-      </w:pPr>
-    </w:p>
-    <w:p>
-      <w:pPr>
-        <w:pStyle w:val="BodyText"/>
-      </w:pPr>
-    </w:p>
-    <w:p>
-      <w:pPr>
-        <w:pStyle w:val="BodyText"/>
-      </w:pPr>
-    </w:p>
-    <w:p>
-      <w:pPr>
-        <w:pStyle w:val="BodyText"/>
-      </w:pPr>
-    </w:p>
-    <w:p>
-      <w:pPr>
-        <w:pStyle w:val="BodyText"/>
-      </w:pPr>
-      <w:r>
-        <w:t>Data Manipulation.</w:t>
-      </w:r>
-    </w:p>
-    <w:p>
-      <w:pPr>
-        <w:pStyle w:val="BodyText"/>
-      </w:pPr>
-      <w:r>
-        <w:t xml:space="preserve">Tableau has data joining cabailities. All have </w:t>
-      </w:r>
-      <w:r>
-        <w:t>aggregation and data joining cap</w:t>
-      </w:r>
-      <w:r>
-        <w:t>abilities similar to SQL. Tableau automatically leaves out missing values.</w:t>
-      </w:r>
-    </w:p>
-    <w:p>
-      <w:pPr>
-        <w:pStyle w:val="BodyText"/>
-      </w:pPr>
-      <w:r>
-        <w:t xml:space="preserve">They could be rated on based on coding capability required, ease of use, flexibility and deployment. </w:t>
+        <w:t>All</w:t>
+      </w:r>
+      <w:r>
+        <w:t xml:space="preserve"> three</w:t>
+      </w:r>
+      <w:r>
+        <w:t xml:space="preserve"> have</w:t>
+      </w:r>
+      <w:r>
+        <w:t xml:space="preserve"> Data Manipulation capabilities provided.</w:t>
+      </w:r>
+      <w:r>
+        <w:t xml:space="preserve"> </w:t>
+      </w:r>
+      <w:r>
+        <w:t>Tableau has built in a</w:t>
+      </w:r>
+      <w:r>
+        <w:t>ggregation and data joining cap</w:t>
+      </w:r>
+      <w:r>
+        <w:t>abilities similar to SQL, and</w:t>
+      </w:r>
+      <w:r>
+        <w:t xml:space="preserve"> by default</w:t>
+      </w:r>
+      <w:r>
+        <w:t xml:space="preserve"> leaves out missing values.</w:t>
+      </w:r>
+      <w:r>
+        <w:t xml:space="preserve"> R and Python can also handle aggregation and data joining capabilities through third party libraries. Further, Python and R have third libraries that can handle sophisticated data imputation methods that is lacking in Tableau.</w:t>
+      </w:r>
+      <w:r>
+        <w:t xml:space="preserve"> </w:t>
+      </w:r>
+    </w:p>
+    <w:p>
+      <w:pPr>
+        <w:pStyle w:val="BodyText"/>
+      </w:pPr>
+      <w:r>
+        <w:t xml:space="preserve">For Basic Modeling, </w:t>
+      </w:r>
+      <w:r>
+        <w:t>Tableau can do descriptive statistics like mean, m</w:t>
+      </w:r>
+      <w:r>
+        <w:t xml:space="preserve">edian, standard deviation etc… However, it is primarily a Data Visualization software and I would not consider it </w:t>
+      </w:r>
+      <w:r>
+        <w:t xml:space="preserve">a Statistical </w:t>
+      </w:r>
+      <w:r>
+        <w:t>Software.</w:t>
+      </w:r>
+      <w:r>
+        <w:t xml:space="preserve"> Further, Tableau does not have advanced modeling capabilities.</w:t>
+      </w:r>
+      <w:r>
+        <w:t xml:space="preserve"> </w:t>
+      </w:r>
+      <w:r>
+        <w:t xml:space="preserve">Python is a </w:t>
+      </w:r>
+      <w:r>
+        <w:t>general-purpose</w:t>
+      </w:r>
+      <w:r>
+        <w:t xml:space="preserve"> programming language that happens to have many useful libraries for Statistics and Machine Learning</w:t>
+      </w:r>
+      <w:r>
+        <w:t xml:space="preserve"> for basic and advanced modeling</w:t>
+      </w:r>
+      <w:r>
+        <w:t xml:space="preserve">. </w:t>
+      </w:r>
+      <w:r>
+        <w:t>D</w:t>
+      </w:r>
+      <w:r>
+        <w:t>esigned for Statistical Analysis</w:t>
+      </w:r>
+      <w:r>
+        <w:t xml:space="preserve"> and Modeling, </w:t>
+      </w:r>
+      <w:r>
+        <w:t>R</w:t>
+      </w:r>
+      <w:r>
+        <w:t xml:space="preserve"> makes it a little easier to use when compared to Python. </w:t>
+      </w:r>
+      <w:r>
+        <w:t>Python has innovative</w:t>
+      </w:r>
+      <w:r>
+        <w:t xml:space="preserve"> libraries</w:t>
+      </w:r>
+      <w:r>
+        <w:t xml:space="preserve"> like Tensor Flow. R also has advanced modeling capa</w:t>
+      </w:r>
+      <w:bookmarkStart w:id="7" w:name="_GoBack"/>
+      <w:bookmarkEnd w:id="7"/>
+      <w:r>
+        <w:t>bility, but</w:t>
+      </w:r>
+      <w:r>
+        <w:t xml:space="preserve"> Python </w:t>
+      </w:r>
+      <w:r>
+        <w:t>may have a slight edge.</w:t>
+      </w:r>
+    </w:p>
+    <w:p>
+      <w:pPr>
+        <w:pStyle w:val="BodyText"/>
+      </w:pPr>
+    </w:p>
+    <w:p>
+      <w:pPr>
+        <w:pStyle w:val="BodyText"/>
+        <w:jc w:val="center"/>
+      </w:pPr>
+      <w:r>
+        <w:drawing>
+          <wp:inline distT="0" distB="0" distL="0" distR="0">
+            <wp:extent cx="3086100" cy="1343025"/>
+            <wp:effectExtent l="0" t="0" r="0" b="9525"/>
+            <wp:docPr id="5" name="Picture 5"/>
+            <wp:cNvGraphicFramePr>
+              <a:graphicFrameLocks xmlns:a="http://schemas.openxmlformats.org/drawingml/2006/main" noChangeAspect="1"/>
+            </wp:cNvGraphicFramePr>
+            <a:graphic xmlns:a="http://schemas.openxmlformats.org/drawingml/2006/main">
+              <a:graphicData uri="http://schemas.openxmlformats.org/drawingml/2006/picture">
+                <pic:pic xmlns:pic="http://schemas.openxmlformats.org/drawingml/2006/picture">
+                  <pic:nvPicPr>
+                    <pic:cNvPr id="0" name="Picture 5"/>
+                    <pic:cNvPicPr>
+                      <a:picLocks noChangeAspect="1" noChangeArrowheads="1"/>
+                    </pic:cNvPicPr>
+                  </pic:nvPicPr>
+                  <pic:blipFill>
+                    <a:blip r:embed="rId8">
+                      <a:extLst>
+                        <a:ext uri="{28A0092B-C50C-407E-A947-70E740481C1C}">
+                          <a14:useLocalDpi xmlns:a14="http://schemas.microsoft.com/office/drawing/2010/main" val="0"/>
+                        </a:ext>
+                      </a:extLst>
+                    </a:blip>
+                    <a:srcRect/>
+                    <a:stretch>
+                      <a:fillRect/>
+                    </a:stretch>
+                  </pic:blipFill>
+                  <pic:spPr bwMode="auto">
+                    <a:xfrm>
+                      <a:off x="0" y="0"/>
+                      <a:ext cx="3086100" cy="1343025"/>
+                    </a:xfrm>
+                    <a:prstGeom prst="rect">
+                      <a:avLst/>
+                    </a:prstGeom>
+                    <a:noFill/>
+                    <a:ln>
+                      <a:noFill/>
+                    </a:ln>
+                  </pic:spPr>
+                </pic:pic>
+              </a:graphicData>
+            </a:graphic>
+          </wp:inline>
+        </w:drawing>
+      </w:r>
+    </w:p>
+    <w:p>
+      <w:pPr>
+        <w:pStyle w:val="BodyText"/>
+        <w:jc w:val="center"/>
+      </w:pPr>
+      <w:r>
+        <w:t>Table 1. Technology Capability Ranked High to Low</w:t>
+      </w:r>
+    </w:p>
+    <w:p>
+      <w:pPr>
+        <w:pStyle w:val="BodyText"/>
+      </w:pPr>
+    </w:p>
+    <w:p>
+      <w:pPr>
+        <w:pStyle w:val="BodyText"/>
+      </w:pPr>
+      <w:r>
+        <w:t xml:space="preserve">In addition to the capabilities, documentation on the technologies is different. Tableau primarily has proprietary forums where you would find help. </w:t>
+      </w:r>
+      <w:r>
+        <w:t xml:space="preserve">Whereas </w:t>
+      </w:r>
+      <w:r>
+        <w:t>through forums like Stack Overflow and GitHub</w:t>
+      </w:r>
+      <w:r>
+        <w:t xml:space="preserve"> an open source community supports </w:t>
+      </w:r>
+      <w:r>
+        <w:t>Python and R</w:t>
+      </w:r>
+      <w:r>
+        <w:t xml:space="preserve"> help</w:t>
+      </w:r>
+      <w:r>
+        <w:t xml:space="preserve">. </w:t>
+      </w:r>
+    </w:p>
+    <w:p>
+      <w:pPr>
+        <w:pStyle w:val="BodyText"/>
+      </w:pPr>
+      <w:r>
+        <w:t>It is possible to use all three together by using strengths of each.</w:t>
+      </w:r>
+      <w:r>
+        <w:t xml:space="preserve"> Possible workflow of using all three might be using Python for dat</w:t>
+      </w:r>
+      <w:r>
+        <w:t>a import and cleaning</w:t>
+      </w:r>
+      <w:r>
+        <w:t>, R for statistical analysis</w:t>
+      </w:r>
+      <w:r>
+        <w:t xml:space="preserve"> and </w:t>
+      </w:r>
+      <w:r>
+        <w:t>Tableau for data visualization. If I had to choose one, I would pick Python, because it</w:t>
+      </w:r>
+      <w:r>
+        <w:t xml:space="preserve"> is a </w:t>
+      </w:r>
+      <w:r>
+        <w:t>general-purpose</w:t>
+      </w:r>
+      <w:r>
+        <w:t xml:space="preserve"> programming language</w:t>
+      </w:r>
+      <w:r>
+        <w:t>, and has the greatest extensibility.</w:t>
+      </w:r>
+      <w:r>
+        <w:t xml:space="preserve"> </w:t>
+      </w:r>
+      <w:r>
+        <w:t>It also</w:t>
+      </w:r>
+      <w:r>
+        <w:t xml:space="preserve"> happens to have many useful libraries for Statistics and Machine Learning. </w:t>
+      </w:r>
+      <w:r>
+        <w:t xml:space="preserve">If I wanted to make a quick and easy </w:t>
+      </w:r>
+      <w:r>
+        <w:t xml:space="preserve">visualization for a dashboard, </w:t>
+      </w:r>
+      <w:r>
+        <w:t xml:space="preserve">I would use </w:t>
+      </w:r>
+      <w:r>
+        <w:t>Tableau. Along a similar line, R</w:t>
+      </w:r>
+      <w:r>
+        <w:t xml:space="preserve"> is definitely </w:t>
+      </w:r>
+      <w:r>
+        <w:t xml:space="preserve">superior to Tableau for doing statistical analysis with less overhead than Python. </w:t>
+      </w:r>
+      <w:r>
+        <w:t xml:space="preserve"> </w:t>
+      </w:r>
+      <w:r>
+        <w:t>Python and R require cod</w:t>
+      </w:r>
+      <w:r>
+        <w:t>ing ability.</w:t>
+      </w:r>
+      <w:r>
+        <w:t xml:space="preserve"> Tableau requires little or no coding ability, but extensibility is lost.</w:t>
+      </w:r>
+      <w:r>
+        <w:t xml:space="preserve"> I</w:t>
+      </w:r>
+      <w:r>
+        <w:t xml:space="preserve">ncreased coding ability needed will also increase flexibility and reusability, and decreased coding ability </w:t>
+      </w:r>
+      <w:r>
+        <w:t>required by Tableau has</w:t>
+      </w:r>
+      <w:r>
+        <w:t xml:space="preserve"> in general</w:t>
+      </w:r>
+      <w:r>
+        <w:t xml:space="preserve"> the opposite effect</w:t>
+      </w:r>
+      <w:r>
+        <w:t>.</w:t>
+      </w:r>
+    </w:p>
+    <w:p>
+      <w:pPr>
+        <w:pStyle w:val="BodyText"/>
+      </w:pPr>
+    </w:p>
+    <w:p>
+      <w:pPr>
+        <w:pStyle w:val="BodyText"/>
+      </w:pPr>
+    </w:p>
+    <w:p>
+      <w:pPr>
+        <w:pStyle w:val="BodyText"/>
+      </w:pPr>
+      <w:r>
+        <w:lastRenderedPageBreak/>
+        <w:t xml:space="preserve">  </w:t>
+      </w:r>
+    </w:p>
+    <w:p>
+      <w:pPr>
+        <w:pStyle w:val="BodyText"/>
+      </w:pPr>
+      <w:r>
+        <w:t>R and Python require higher coding abilities.</w:t>
+      </w:r>
+    </w:p>
+    <w:p>
+      <w:pPr>
+        <w:pStyle w:val="BodyText"/>
+      </w:pPr>
+    </w:p>
+    <w:p>
+      <w:pPr>
+        <w:pStyle w:val="BodyText"/>
+      </w:pPr>
+    </w:p>
+    <w:p>
+      <w:pPr>
+        <w:pStyle w:val="BodyText"/>
+      </w:pPr>
+      <w:r>
+        <w:t xml:space="preserve">They differ largely in the coding ability required, flexibility, and extensibility. </w:t>
+      </w:r>
+    </w:p>
+    <w:p>
+      <w:pPr>
+        <w:pStyle w:val="BodyText"/>
+      </w:pPr>
+    </w:p>
+    <w:p>
+      <w:pPr>
+        <w:pStyle w:val="BodyText"/>
+      </w:pPr>
+    </w:p>
+    <w:p>
+      <w:pPr>
+        <w:pStyle w:val="BodyText"/>
+      </w:pPr>
+      <w:r>
+        <w:t>Added to the cababilities</w:t>
+      </w:r>
+      <w:r>
+        <w:t xml:space="preserve"> ease of use, flexibility and deployment. </w:t>
       </w:r>
       <w:r>
         <w:t>We will compare them based on data import, manipulation, visualization, and reporting capabilities. They will also be compared on the deployment options available. Further on coding ability, flexibility, deployment and model building.</w:t>
@@ -502,19 +896,19 @@
         <w:t>R and Python are the most similar and Tableau could be considered mostly a data visualization platform with built in methods of getting data.</w:t>
       </w:r>
       <w:r>
-        <w:t xml:space="preserve"> Tableau can do descriptive statistics like mean, median, standard deviation etc., but it is not intended to be a Statistical Package. That is left up to other tools like R or Python. </w:t>
-      </w:r>
-    </w:p>
-    <w:p>
-      <w:pPr>
-        <w:pStyle w:val="BodyText"/>
-      </w:pPr>
-    </w:p>
-    <w:p>
-      <w:pPr>
-        <w:pStyle w:val="BodyText"/>
-      </w:pPr>
-      <w:hyperlink r:id="rId7" w:history="1">
+        <w:t xml:space="preserve"> </w:t>
+      </w:r>
+    </w:p>
+    <w:p>
+      <w:pPr>
+        <w:pStyle w:val="BodyText"/>
+      </w:pPr>
+    </w:p>
+    <w:p>
+      <w:pPr>
+        <w:pStyle w:val="BodyText"/>
+      </w:pPr>
+      <w:hyperlink r:id="rId9" w:history="1">
         <w:r>
           <w:rPr>
             <w:rStyle w:val="Hyperlink"/>
@@ -537,40 +931,6 @@
       <w:pPr>
         <w:pStyle w:val="BodyText"/>
       </w:pPr>
-      <w:r>
-        <w:t>R and Python require higher coding abilities. Possible workflow of using all three might be using Python for data import and cleaning passing to R for modeling and data visualization in Tableau. These are probably there strengths. Python is a general purpose programming language that happens to have many useful libraries for Statistics and Machine Learning. Where R was designed for Statistical Analysis and Tableau was designed for data Visualization.</w:t>
-      </w:r>
-    </w:p>
-    <w:p>
-      <w:pPr>
-        <w:pStyle w:val="BodyText"/>
-      </w:pPr>
-      <w:r>
-        <w:t xml:space="preserve">  </w:t>
-      </w:r>
-    </w:p>
-    <w:p>
-      <w:pPr>
-        <w:pStyle w:val="BodyText"/>
-      </w:pPr>
-    </w:p>
-    <w:p>
-      <w:pPr>
-        <w:pStyle w:val="BodyText"/>
-      </w:pPr>
-    </w:p>
-    <w:p>
-      <w:pPr>
-        <w:pStyle w:val="BodyText"/>
-      </w:pPr>
-      <w:r>
-        <w:t xml:space="preserve">They differ largely in the coding ability required, flexibility, and extensibility. </w:t>
-      </w:r>
-    </w:p>
-    <w:p>
-      <w:pPr>
-        <w:pStyle w:val="BodyText"/>
-      </w:pPr>
     </w:p>
     <w:p>
       <w:pPr>
@@ -610,14 +970,6 @@
       <w:pPr>
         <w:pStyle w:val="BodyText"/>
       </w:pPr>
-      <w:r>
-        <w:t>A lot of the current cutting edge libraries are being produced in Python. R also has the capability with maybe Python having a slight edge. Tableau probably would not be even brought into this conversation.</w:t>
-      </w:r>
-    </w:p>
-    <w:p>
-      <w:pPr>
-        <w:pStyle w:val="BodyText"/>
-      </w:pPr>
     </w:p>
     <w:p>
       <w:pPr>
@@ -644,8 +996,24 @@
       <w:pPr>
         <w:pStyle w:val="BodyText"/>
       </w:pPr>
-      <w:bookmarkStart w:id="7" w:name="_GoBack"/>
-      <w:bookmarkEnd w:id="7"/>
+      <w:r>
+        <w:t>Coding Ability, Flexibility and Reusability put in summary</w:t>
+      </w:r>
+    </w:p>
+    <w:p>
+      <w:pPr>
+        <w:pStyle w:val="BodyText"/>
+      </w:pPr>
+    </w:p>
+    <w:p>
+      <w:pPr>
+        <w:pStyle w:val="BodyText"/>
+      </w:pPr>
+    </w:p>
+    <w:p>
+      <w:pPr>
+        <w:pStyle w:val="BodyText"/>
+      </w:pPr>
     </w:p>
     <w:sectPr>
       <w:pgSz w:w="12240" w:h="15840"/>
@@ -2617,4 +2985,16 @@
   </a:objectDefaults>
   <a:extraClrSchemeLst/>
 </a:theme>
+</file>
+
+<file path=customXml/item1.xml><?xml version="1.0" encoding="utf-8"?>
+<b:Sources xmlns:b="http://schemas.openxmlformats.org/officeDocument/2006/bibliography" xmlns="http://schemas.openxmlformats.org/officeDocument/2006/bibliography" SelectedStyle="\APASixthEditionOfficeOnline.xsl" StyleName="APA" Version="6"/>
+</file>
+
+<file path=customXml/itemProps1.xml><?xml version="1.0" encoding="utf-8"?>
+<ds:datastoreItem xmlns:ds="http://schemas.openxmlformats.org/officeDocument/2006/customXml" ds:itemID="{0B7A6323-D7DA-4E3D-BCE9-90E46765F804}">
+  <ds:schemaRefs>
+    <ds:schemaRef ds:uri="http://schemas.openxmlformats.org/officeDocument/2006/bibliography"/>
+  </ds:schemaRefs>
+</ds:datastoreItem>
 </file>
</xml_diff>